<commit_message>
Fix error and create jar file
</commit_message>
<xml_diff>
--- a/lecture/Java applications-Lecture-Homework.docx
+++ b/lecture/Java applications-Lecture-Homework.docx
@@ -1195,12 +1195,14 @@
         </w:numPr>
         <w:rPr>
           <w:bCs/>
-          <w:lang w:val="en-US"/>
-        </w:rPr>
-      </w:pPr>
-      <w:r>
-        <w:rPr>
-          <w:b/>
+          <w:highlight w:val="yellow"/>
+          <w:lang w:val="en-US"/>
+        </w:rPr>
+      </w:pPr>
+      <w:r>
+        <w:rPr>
+          <w:b/>
+          <w:highlight w:val="yellow"/>
           <w:lang w:val="en-US"/>
         </w:rPr>
         <w:t>Forex-</w:t>
@@ -1208,6 +1210,7 @@
       <w:r>
         <w:rPr>
           <w:b/>
+          <w:highlight w:val="yellow"/>
           <w:lang w:val="en-US"/>
         </w:rPr>
         <w:t>Open</w:t>
@@ -1215,6 +1218,7 @@
       <w:r>
         <w:rPr>
           <w:b/>
+          <w:highlight w:val="yellow"/>
           <w:lang w:val="en-US"/>
         </w:rPr>
         <w:t xml:space="preserve"> men</w:t>
@@ -1222,6 +1226,7 @@
       <w:r>
         <w:rPr>
           <w:b/>
+          <w:highlight w:val="yellow"/>
           <w:lang w:val="en-US"/>
         </w:rPr>
         <w:t>u</w:t>
@@ -1229,6 +1234,7 @@
       <w:r>
         <w:rPr>
           <w:bCs/>
+          <w:highlight w:val="yellow"/>
           <w:lang w:val="en-US"/>
         </w:rPr>
         <w:t xml:space="preserve">: </w:t>
@@ -1236,6 +1242,7 @@
       <w:r>
         <w:rPr>
           <w:bCs/>
+          <w:highlight w:val="yellow"/>
           <w:lang w:val="en-US"/>
         </w:rPr>
         <w:t>Use a drop-down list to select the instrument</w:t>
@@ -1243,34 +1250,39 @@
       <w:r>
         <w:rPr>
           <w:bCs/>
-          <w:lang w:val="en-US"/>
-        </w:rPr>
-        <w:tab/>
-      </w:r>
-      <w:r>
-        <w:rPr>
-          <w:bCs/>
-          <w:lang w:val="en-US"/>
-        </w:rPr>
-        <w:tab/>
-      </w:r>
-      <w:r>
-        <w:rPr>
-          <w:bCs/>
-          <w:lang w:val="en-US"/>
-        </w:rPr>
-        <w:tab/>
-      </w:r>
-      <w:r>
-        <w:rPr>
-          <w:bCs/>
-          <w:lang w:val="en-US"/>
-        </w:rPr>
-        <w:tab/>
-      </w:r>
-      <w:r>
-        <w:rPr>
-          <w:b/>
+          <w:highlight w:val="yellow"/>
+          <w:lang w:val="en-US"/>
+        </w:rPr>
+        <w:tab/>
+      </w:r>
+      <w:r>
+        <w:rPr>
+          <w:bCs/>
+          <w:highlight w:val="yellow"/>
+          <w:lang w:val="en-US"/>
+        </w:rPr>
+        <w:tab/>
+      </w:r>
+      <w:r>
+        <w:rPr>
+          <w:bCs/>
+          <w:highlight w:val="yellow"/>
+          <w:lang w:val="en-US"/>
+        </w:rPr>
+        <w:tab/>
+      </w:r>
+      <w:r>
+        <w:rPr>
+          <w:bCs/>
+          <w:highlight w:val="yellow"/>
+          <w:lang w:val="en-US"/>
+        </w:rPr>
+        <w:tab/>
+      </w:r>
+      <w:r>
+        <w:rPr>
+          <w:b/>
+          <w:highlight w:val="yellow"/>
           <w:lang w:val="en-US"/>
         </w:rPr>
         <w:t>(3 p)</w:t>
@@ -1281,12 +1293,14 @@
         <w:pStyle w:val="ListParagraph"/>
         <w:rPr>
           <w:bCs/>
-          <w:lang w:val="en-US"/>
-        </w:rPr>
-      </w:pPr>
-      <w:r>
-        <w:rPr>
-          <w:bCs/>
+          <w:highlight w:val="yellow"/>
+          <w:lang w:val="en-US"/>
+        </w:rPr>
+      </w:pPr>
+      <w:r>
+        <w:rPr>
+          <w:bCs/>
+          <w:highlight w:val="yellow"/>
           <w:lang w:val="en-US"/>
         </w:rPr>
         <w:t>and the quantity in a number element (positive: Long, negative: Short).</w:t>
@@ -1303,6 +1317,7 @@
       <w:r>
         <w:rPr>
           <w:bCs/>
+          <w:highlight w:val="yellow"/>
           <w:lang w:val="en-US"/>
         </w:rPr>
         <w:t>After the selection, the position is opened at the market price</w:t>
@@ -1317,12 +1332,14 @@
         </w:numPr>
         <w:rPr>
           <w:bCs/>
-          <w:lang w:val="en-US"/>
-        </w:rPr>
-      </w:pPr>
-      <w:r>
-        <w:rPr>
-          <w:b/>
+          <w:highlight w:val="yellow"/>
+          <w:lang w:val="en-US"/>
+        </w:rPr>
+      </w:pPr>
+      <w:r>
+        <w:rPr>
+          <w:b/>
+          <w:highlight w:val="yellow"/>
           <w:lang w:val="en-US"/>
         </w:rPr>
         <w:t>Forex-Po</w:t>
@@ -1330,6 +1347,7 @@
       <w:r>
         <w:rPr>
           <w:b/>
+          <w:highlight w:val="yellow"/>
           <w:lang w:val="en-US"/>
         </w:rPr>
         <w:t>s</w:t>
@@ -1337,6 +1355,7 @@
       <w:r>
         <w:rPr>
           <w:b/>
+          <w:highlight w:val="yellow"/>
           <w:lang w:val="en-US"/>
         </w:rPr>
         <w:t xml:space="preserve"> </w:t>
@@ -1345,6 +1364,7 @@
       <w:r>
         <w:rPr>
           <w:b/>
+          <w:highlight w:val="yellow"/>
           <w:lang w:val="en-US"/>
         </w:rPr>
         <w:t>menü</w:t>
@@ -1353,6 +1373,7 @@
       <w:r>
         <w:rPr>
           <w:bCs/>
+          <w:highlight w:val="yellow"/>
           <w:lang w:val="en-US"/>
         </w:rPr>
         <w:t xml:space="preserve">: </w:t>
@@ -1360,6 +1381,7 @@
       <w:r>
         <w:rPr>
           <w:bCs/>
+          <w:highlight w:val="yellow"/>
           <w:lang w:val="en-US"/>
         </w:rPr>
         <w:t>Prints the open positions in a table.</w:t>
@@ -1367,41 +1389,47 @@
       <w:r>
         <w:rPr>
           <w:bCs/>
-          <w:lang w:val="en-US"/>
-        </w:rPr>
-        <w:tab/>
-      </w:r>
-      <w:r>
-        <w:rPr>
-          <w:bCs/>
-          <w:lang w:val="en-US"/>
-        </w:rPr>
-        <w:tab/>
-      </w:r>
-      <w:r>
-        <w:rPr>
-          <w:bCs/>
-          <w:lang w:val="en-US"/>
-        </w:rPr>
-        <w:tab/>
-      </w:r>
-      <w:r>
-        <w:rPr>
-          <w:bCs/>
-          <w:lang w:val="en-US"/>
-        </w:rPr>
-        <w:tab/>
-      </w:r>
-      <w:r>
-        <w:rPr>
-          <w:bCs/>
-          <w:lang w:val="en-US"/>
-        </w:rPr>
-        <w:tab/>
-      </w:r>
-      <w:r>
-        <w:rPr>
-          <w:b/>
+          <w:highlight w:val="yellow"/>
+          <w:lang w:val="en-US"/>
+        </w:rPr>
+        <w:tab/>
+      </w:r>
+      <w:r>
+        <w:rPr>
+          <w:bCs/>
+          <w:highlight w:val="yellow"/>
+          <w:lang w:val="en-US"/>
+        </w:rPr>
+        <w:tab/>
+      </w:r>
+      <w:r>
+        <w:rPr>
+          <w:bCs/>
+          <w:highlight w:val="yellow"/>
+          <w:lang w:val="en-US"/>
+        </w:rPr>
+        <w:tab/>
+      </w:r>
+      <w:r>
+        <w:rPr>
+          <w:bCs/>
+          <w:highlight w:val="yellow"/>
+          <w:lang w:val="en-US"/>
+        </w:rPr>
+        <w:tab/>
+      </w:r>
+      <w:r>
+        <w:rPr>
+          <w:bCs/>
+          <w:highlight w:val="yellow"/>
+          <w:lang w:val="en-US"/>
+        </w:rPr>
+        <w:tab/>
+      </w:r>
+      <w:r>
+        <w:rPr>
+          <w:b/>
+          <w:highlight w:val="yellow"/>
           <w:lang w:val="en-US"/>
         </w:rPr>
         <w:t>(</w:t>
@@ -1409,6 +1437,7 @@
       <w:r>
         <w:rPr>
           <w:b/>
+          <w:highlight w:val="yellow"/>
           <w:lang w:val="en-US"/>
         </w:rPr>
         <w:t>2</w:t>
@@ -1416,6 +1445,7 @@
       <w:r>
         <w:rPr>
           <w:b/>
+          <w:highlight w:val="yellow"/>
           <w:lang w:val="en-US"/>
         </w:rPr>
         <w:t xml:space="preserve"> p)</w:t>
@@ -1430,12 +1460,14 @@
         </w:numPr>
         <w:rPr>
           <w:bCs/>
-          <w:lang w:val="en-US"/>
-        </w:rPr>
-      </w:pPr>
-      <w:r>
-        <w:rPr>
-          <w:b/>
+          <w:highlight w:val="yellow"/>
+          <w:lang w:val="en-US"/>
+        </w:rPr>
+      </w:pPr>
+      <w:r>
+        <w:rPr>
+          <w:b/>
+          <w:highlight w:val="yellow"/>
           <w:lang w:val="en-US"/>
         </w:rPr>
         <w:t>Forex-</w:t>
@@ -1443,6 +1475,7 @@
       <w:r>
         <w:rPr>
           <w:b/>
+          <w:highlight w:val="yellow"/>
           <w:lang w:val="en-US"/>
         </w:rPr>
         <w:t>Close</w:t>
@@ -1450,6 +1483,7 @@
       <w:r>
         <w:rPr>
           <w:bCs/>
+          <w:highlight w:val="yellow"/>
           <w:lang w:val="en-US"/>
         </w:rPr>
         <w:t xml:space="preserve">: </w:t>
@@ -1458,6 +1492,7 @@
       <w:r>
         <w:rPr>
           <w:bCs/>
+          <w:highlight w:val="yellow"/>
           <w:lang w:val="en-US"/>
         </w:rPr>
         <w:t>TradeId</w:t>
@@ -1466,6 +1501,7 @@
       <w:r>
         <w:rPr>
           <w:bCs/>
+          <w:highlight w:val="yellow"/>
           <w:lang w:val="en-US"/>
         </w:rPr>
         <w:t xml:space="preserve"> can be selected on a number element.</w:t>
@@ -1473,34 +1509,39 @@
       <w:r>
         <w:rPr>
           <w:bCs/>
-          <w:lang w:val="en-US"/>
-        </w:rPr>
-        <w:tab/>
-      </w:r>
-      <w:r>
-        <w:rPr>
-          <w:bCs/>
-          <w:lang w:val="en-US"/>
-        </w:rPr>
-        <w:tab/>
-      </w:r>
-      <w:r>
-        <w:rPr>
-          <w:bCs/>
-          <w:lang w:val="en-US"/>
-        </w:rPr>
-        <w:tab/>
-      </w:r>
-      <w:r>
-        <w:rPr>
-          <w:bCs/>
-          <w:lang w:val="en-US"/>
-        </w:rPr>
-        <w:tab/>
-      </w:r>
-      <w:r>
-        <w:rPr>
-          <w:b/>
+          <w:highlight w:val="yellow"/>
+          <w:lang w:val="en-US"/>
+        </w:rPr>
+        <w:tab/>
+      </w:r>
+      <w:r>
+        <w:rPr>
+          <w:bCs/>
+          <w:highlight w:val="yellow"/>
+          <w:lang w:val="en-US"/>
+        </w:rPr>
+        <w:tab/>
+      </w:r>
+      <w:r>
+        <w:rPr>
+          <w:bCs/>
+          <w:highlight w:val="yellow"/>
+          <w:lang w:val="en-US"/>
+        </w:rPr>
+        <w:tab/>
+      </w:r>
+      <w:r>
+        <w:rPr>
+          <w:bCs/>
+          <w:highlight w:val="yellow"/>
+          <w:lang w:val="en-US"/>
+        </w:rPr>
+        <w:tab/>
+      </w:r>
+      <w:r>
+        <w:rPr>
+          <w:b/>
+          <w:highlight w:val="yellow"/>
           <w:lang w:val="en-US"/>
         </w:rPr>
         <w:t>(2 p)</w:t>
@@ -1510,13 +1551,15 @@
       <w:pPr>
         <w:pStyle w:val="ListParagraph"/>
         <w:rPr>
-          <w:bCs/>
-          <w:lang w:val="en-US"/>
-        </w:rPr>
-      </w:pPr>
-      <w:r>
-        <w:rPr>
-          <w:bCs/>
+          <w:rFonts w:eastAsiaTheme="minorEastAsia"/>
+          <w:bCs/>
+          <w:lang w:val="en-US" w:eastAsia="zh-CN"/>
+        </w:rPr>
+      </w:pPr>
+      <w:r>
+        <w:rPr>
+          <w:bCs/>
+          <w:highlight w:val="yellow"/>
           <w:lang w:val="en-US"/>
         </w:rPr>
         <w:t>After selection, close the given position at the market price.</w:t>

</xml_diff>